<commit_message>
ejercicio de listas de numeros en esan
</commit_message>
<xml_diff>
--- a/Python - Lecciones aprendidas1.0.1.docx
+++ b/Python - Lecciones aprendidas1.0.1.docx
@@ -1746,7 +1746,7 @@
           <w:r>
             <w:fldChar w:fldCharType="separate"/>
           </w:r>
-          <w:hyperlink w:anchor="_Toc80758703" w:history="1">
+          <w:hyperlink w:anchor="_Toc81546356" w:history="1">
             <w:r>
               <w:rPr>
                 <w:rStyle w:val="Hipervnculo"/>
@@ -1788,7 +1788,7 @@
                 <w:noProof/>
                 <w:webHidden/>
               </w:rPr>
-              <w:instrText xml:space="preserve"> PAGEREF _Toc80758703 \h </w:instrText>
+              <w:instrText xml:space="preserve"> PAGEREF _Toc81546356 \h </w:instrText>
             </w:r>
             <w:r>
               <w:rPr>
@@ -1832,7 +1832,7 @@
               <w:lang w:eastAsia="es-PE"/>
             </w:rPr>
           </w:pPr>
-          <w:hyperlink w:anchor="_Toc80758704" w:history="1">
+          <w:hyperlink w:anchor="_Toc81546357" w:history="1">
             <w:r>
               <w:rPr>
                 <w:rStyle w:val="Hipervnculo"/>
@@ -1874,7 +1874,7 @@
                 <w:noProof/>
                 <w:webHidden/>
               </w:rPr>
-              <w:instrText xml:space="preserve"> PAGEREF _Toc80758704 \h </w:instrText>
+              <w:instrText xml:space="preserve"> PAGEREF _Toc81546357 \h </w:instrText>
             </w:r>
             <w:r>
               <w:rPr>
@@ -1895,6 +1895,92 @@
                 <w:webHidden/>
               </w:rPr>
               <w:t>5</w:t>
+            </w:r>
+            <w:r>
+              <w:rPr>
+                <w:noProof/>
+                <w:webHidden/>
+              </w:rPr>
+              <w:fldChar w:fldCharType="end"/>
+            </w:r>
+          </w:hyperlink>
+        </w:p>
+        <w:p>
+          <w:pPr>
+            <w:pStyle w:val="TDC2"/>
+            <w:tabs>
+              <w:tab w:val="left" w:pos="880"/>
+              <w:tab w:val="right" w:leader="dot" w:pos="8494"/>
+            </w:tabs>
+            <w:rPr>
+              <w:rFonts w:eastAsiaTheme="minorEastAsia"/>
+              <w:noProof/>
+              <w:lang w:eastAsia="es-PE"/>
+            </w:rPr>
+          </w:pPr>
+          <w:hyperlink w:anchor="_Toc81546358" w:history="1">
+            <w:r>
+              <w:rPr>
+                <w:rStyle w:val="Hipervnculo"/>
+                <w:noProof/>
+              </w:rPr>
+              <w:t>1.2</w:t>
+            </w:r>
+            <w:r>
+              <w:rPr>
+                <w:rFonts w:eastAsiaTheme="minorEastAsia"/>
+                <w:noProof/>
+                <w:lang w:eastAsia="es-PE"/>
+              </w:rPr>
+              <w:tab/>
+            </w:r>
+            <w:r>
+              <w:rPr>
+                <w:rStyle w:val="Hipervnculo"/>
+                <w:noProof/>
+              </w:rPr>
+              <w:t>Tuplas</w:t>
+            </w:r>
+            <w:r>
+              <w:rPr>
+                <w:noProof/>
+                <w:webHidden/>
+              </w:rPr>
+              <w:tab/>
+            </w:r>
+            <w:r>
+              <w:rPr>
+                <w:noProof/>
+                <w:webHidden/>
+              </w:rPr>
+              <w:fldChar w:fldCharType="begin"/>
+            </w:r>
+            <w:r>
+              <w:rPr>
+                <w:noProof/>
+                <w:webHidden/>
+              </w:rPr>
+              <w:instrText xml:space="preserve"> PAGEREF _Toc81546358 \h </w:instrText>
+            </w:r>
+            <w:r>
+              <w:rPr>
+                <w:noProof/>
+                <w:webHidden/>
+              </w:rPr>
+            </w:r>
+            <w:r>
+              <w:rPr>
+                <w:noProof/>
+                <w:webHidden/>
+              </w:rPr>
+              <w:fldChar w:fldCharType="separate"/>
+            </w:r>
+            <w:r>
+              <w:rPr>
+                <w:noProof/>
+                <w:webHidden/>
+              </w:rPr>
+              <w:t>6</w:t>
             </w:r>
             <w:r>
               <w:rPr>
@@ -1918,7 +2004,7 @@
               <w:lang w:eastAsia="es-PE"/>
             </w:rPr>
           </w:pPr>
-          <w:hyperlink w:anchor="_Toc80758705" w:history="1">
+          <w:hyperlink w:anchor="_Toc81546359" w:history="1">
             <w:r>
               <w:rPr>
                 <w:rStyle w:val="Hipervnculo"/>
@@ -1960,7 +2046,7 @@
                 <w:noProof/>
                 <w:webHidden/>
               </w:rPr>
-              <w:instrText xml:space="preserve"> PAGEREF _Toc80758705 \h </w:instrText>
+              <w:instrText xml:space="preserve"> PAGEREF _Toc81546359 \h </w:instrText>
             </w:r>
             <w:r>
               <w:rPr>
@@ -2004,7 +2090,7 @@
               <w:lang w:eastAsia="es-PE"/>
             </w:rPr>
           </w:pPr>
-          <w:hyperlink w:anchor="_Toc80758706" w:history="1">
+          <w:hyperlink w:anchor="_Toc81546360" w:history="1">
             <w:r>
               <w:rPr>
                 <w:rStyle w:val="Hipervnculo"/>
@@ -2046,7 +2132,7 @@
                 <w:noProof/>
                 <w:webHidden/>
               </w:rPr>
-              <w:instrText xml:space="preserve"> PAGEREF _Toc80758706 \h </w:instrText>
+              <w:instrText xml:space="preserve"> PAGEREF _Toc81546360 \h </w:instrText>
             </w:r>
             <w:r>
               <w:rPr>
@@ -2090,7 +2176,7 @@
               <w:lang w:eastAsia="es-PE"/>
             </w:rPr>
           </w:pPr>
-          <w:hyperlink w:anchor="_Toc80758707" w:history="1">
+          <w:hyperlink w:anchor="_Toc81546361" w:history="1">
             <w:r>
               <w:rPr>
                 <w:rStyle w:val="Hipervnculo"/>
@@ -2132,7 +2218,7 @@
                 <w:noProof/>
                 <w:webHidden/>
               </w:rPr>
-              <w:instrText xml:space="preserve"> PAGEREF _Toc80758707 \h </w:instrText>
+              <w:instrText xml:space="preserve"> PAGEREF _Toc81546361 \h </w:instrText>
             </w:r>
             <w:r>
               <w:rPr>
@@ -2176,7 +2262,7 @@
               <w:lang w:eastAsia="es-PE"/>
             </w:rPr>
           </w:pPr>
-          <w:hyperlink w:anchor="_Toc80758708" w:history="1">
+          <w:hyperlink w:anchor="_Toc81546362" w:history="1">
             <w:r>
               <w:rPr>
                 <w:rStyle w:val="Hipervnculo"/>
@@ -2218,7 +2304,7 @@
                 <w:noProof/>
                 <w:webHidden/>
               </w:rPr>
-              <w:instrText xml:space="preserve"> PAGEREF _Toc80758708 \h </w:instrText>
+              <w:instrText xml:space="preserve"> PAGEREF _Toc81546362 \h </w:instrText>
             </w:r>
             <w:r>
               <w:rPr>
@@ -2262,7 +2348,7 @@
               <w:lang w:eastAsia="es-PE"/>
             </w:rPr>
           </w:pPr>
-          <w:hyperlink w:anchor="_Toc80758709" w:history="1">
+          <w:hyperlink w:anchor="_Toc81546363" w:history="1">
             <w:r>
               <w:rPr>
                 <w:rStyle w:val="Hipervnculo"/>
@@ -2304,7 +2390,7 @@
                 <w:noProof/>
                 <w:webHidden/>
               </w:rPr>
-              <w:instrText xml:space="preserve"> PAGEREF _Toc80758709 \h </w:instrText>
+              <w:instrText xml:space="preserve"> PAGEREF _Toc81546363 \h </w:instrText>
             </w:r>
             <w:r>
               <w:rPr>
@@ -2348,7 +2434,7 @@
               <w:lang w:eastAsia="es-PE"/>
             </w:rPr>
           </w:pPr>
-          <w:hyperlink w:anchor="_Toc80758710" w:history="1">
+          <w:hyperlink w:anchor="_Toc81546364" w:history="1">
             <w:r>
               <w:rPr>
                 <w:rStyle w:val="Hipervnculo"/>
@@ -2390,7 +2476,7 @@
                 <w:noProof/>
                 <w:webHidden/>
               </w:rPr>
-              <w:instrText xml:space="preserve"> PAGEREF _Toc80758710 \h </w:instrText>
+              <w:instrText xml:space="preserve"> PAGEREF _Toc81546364 \h </w:instrText>
             </w:r>
             <w:r>
               <w:rPr>
@@ -2434,7 +2520,7 @@
               <w:lang w:eastAsia="es-PE"/>
             </w:rPr>
           </w:pPr>
-          <w:hyperlink w:anchor="_Toc80758711" w:history="1">
+          <w:hyperlink w:anchor="_Toc81546365" w:history="1">
             <w:r>
               <w:rPr>
                 <w:rStyle w:val="Hipervnculo"/>
@@ -2476,7 +2562,7 @@
                 <w:noProof/>
                 <w:webHidden/>
               </w:rPr>
-              <w:instrText xml:space="preserve"> PAGEREF _Toc80758711 \h </w:instrText>
+              <w:instrText xml:space="preserve"> PAGEREF _Toc81546365 \h </w:instrText>
             </w:r>
             <w:r>
               <w:rPr>
@@ -2520,7 +2606,7 @@
               <w:lang w:eastAsia="es-PE"/>
             </w:rPr>
           </w:pPr>
-          <w:hyperlink w:anchor="_Toc80758712" w:history="1">
+          <w:hyperlink w:anchor="_Toc81546366" w:history="1">
             <w:r>
               <w:rPr>
                 <w:rStyle w:val="Hipervnculo"/>
@@ -2562,7 +2648,7 @@
                 <w:noProof/>
                 <w:webHidden/>
               </w:rPr>
-              <w:instrText xml:space="preserve"> PAGEREF _Toc80758712 \h </w:instrText>
+              <w:instrText xml:space="preserve"> PAGEREF _Toc81546366 \h </w:instrText>
             </w:r>
             <w:r>
               <w:rPr>
@@ -2606,7 +2692,7 @@
               <w:lang w:eastAsia="es-PE"/>
             </w:rPr>
           </w:pPr>
-          <w:hyperlink w:anchor="_Toc80758713" w:history="1">
+          <w:hyperlink w:anchor="_Toc81546367" w:history="1">
             <w:r>
               <w:rPr>
                 <w:rStyle w:val="Hipervnculo"/>
@@ -2648,7 +2734,7 @@
                 <w:noProof/>
                 <w:webHidden/>
               </w:rPr>
-              <w:instrText xml:space="preserve"> PAGEREF _Toc80758713 \h </w:instrText>
+              <w:instrText xml:space="preserve"> PAGEREF _Toc81546367 \h </w:instrText>
             </w:r>
             <w:r>
               <w:rPr>
@@ -2692,7 +2778,7 @@
               <w:lang w:eastAsia="es-PE"/>
             </w:rPr>
           </w:pPr>
-          <w:hyperlink w:anchor="_Toc80758714" w:history="1">
+          <w:hyperlink w:anchor="_Toc81546368" w:history="1">
             <w:r>
               <w:rPr>
                 <w:rStyle w:val="Hipervnculo"/>
@@ -2734,7 +2820,7 @@
                 <w:noProof/>
                 <w:webHidden/>
               </w:rPr>
-              <w:instrText xml:space="preserve"> PAGEREF _Toc80758714 \h </w:instrText>
+              <w:instrText xml:space="preserve"> PAGEREF _Toc81546368 \h </w:instrText>
             </w:r>
             <w:r>
               <w:rPr>
@@ -2778,7 +2864,7 @@
               <w:lang w:eastAsia="es-PE"/>
             </w:rPr>
           </w:pPr>
-          <w:hyperlink w:anchor="_Toc80758715" w:history="1">
+          <w:hyperlink w:anchor="_Toc81546369" w:history="1">
             <w:r>
               <w:rPr>
                 <w:rStyle w:val="Hipervnculo"/>
@@ -2824,7 +2910,7 @@
                 <w:noProof/>
                 <w:webHidden/>
               </w:rPr>
-              <w:instrText xml:space="preserve"> PAGEREF _Toc80758715 \h </w:instrText>
+              <w:instrText xml:space="preserve"> PAGEREF _Toc81546369 \h </w:instrText>
             </w:r>
             <w:r>
               <w:rPr>
@@ -2868,7 +2954,7 @@
               <w:lang w:eastAsia="es-PE"/>
             </w:rPr>
           </w:pPr>
-          <w:hyperlink w:anchor="_Toc80758716" w:history="1">
+          <w:hyperlink w:anchor="_Toc81546370" w:history="1">
             <w:r>
               <w:rPr>
                 <w:rStyle w:val="Hipervnculo"/>
@@ -2914,7 +3000,7 @@
                 <w:noProof/>
                 <w:webHidden/>
               </w:rPr>
-              <w:instrText xml:space="preserve"> PAGEREF _Toc80758716 \h </w:instrText>
+              <w:instrText xml:space="preserve"> PAGEREF _Toc81546370 \h </w:instrText>
             </w:r>
             <w:r>
               <w:rPr>
@@ -2958,7 +3044,7 @@
               <w:lang w:eastAsia="es-PE"/>
             </w:rPr>
           </w:pPr>
-          <w:hyperlink w:anchor="_Toc80758717" w:history="1">
+          <w:hyperlink w:anchor="_Toc81546371" w:history="1">
             <w:r>
               <w:rPr>
                 <w:rStyle w:val="Hipervnculo"/>
@@ -3004,7 +3090,7 @@
                 <w:noProof/>
                 <w:webHidden/>
               </w:rPr>
-              <w:instrText xml:space="preserve"> PAGEREF _Toc80758717 \h </w:instrText>
+              <w:instrText xml:space="preserve"> PAGEREF _Toc81546371 \h </w:instrText>
             </w:r>
             <w:r>
               <w:rPr>
@@ -3048,7 +3134,7 @@
               <w:lang w:eastAsia="es-PE"/>
             </w:rPr>
           </w:pPr>
-          <w:hyperlink w:anchor="_Toc80758718" w:history="1">
+          <w:hyperlink w:anchor="_Toc81546372" w:history="1">
             <w:r>
               <w:rPr>
                 <w:rStyle w:val="Hipervnculo"/>
@@ -3094,7 +3180,7 @@
                 <w:noProof/>
                 <w:webHidden/>
               </w:rPr>
-              <w:instrText xml:space="preserve"> PAGEREF _Toc80758718 \h </w:instrText>
+              <w:instrText xml:space="preserve"> PAGEREF _Toc81546372 \h </w:instrText>
             </w:r>
             <w:r>
               <w:rPr>
@@ -3138,7 +3224,7 @@
               <w:lang w:eastAsia="es-PE"/>
             </w:rPr>
           </w:pPr>
-          <w:hyperlink w:anchor="_Toc80758719" w:history="1">
+          <w:hyperlink w:anchor="_Toc81546373" w:history="1">
             <w:r>
               <w:rPr>
                 <w:rStyle w:val="Hipervnculo"/>
@@ -3184,7 +3270,7 @@
                 <w:noProof/>
                 <w:webHidden/>
               </w:rPr>
-              <w:instrText xml:space="preserve"> PAGEREF _Toc80758719 \h </w:instrText>
+              <w:instrText xml:space="preserve"> PAGEREF _Toc81546373 \h </w:instrText>
             </w:r>
             <w:r>
               <w:rPr>
@@ -3228,7 +3314,7 @@
               <w:lang w:eastAsia="es-PE"/>
             </w:rPr>
           </w:pPr>
-          <w:hyperlink w:anchor="_Toc80758720" w:history="1">
+          <w:hyperlink w:anchor="_Toc81546374" w:history="1">
             <w:r>
               <w:rPr>
                 <w:rStyle w:val="Hipervnculo"/>
@@ -3274,7 +3360,7 @@
                 <w:noProof/>
                 <w:webHidden/>
               </w:rPr>
-              <w:instrText xml:space="preserve"> PAGEREF _Toc80758720 \h </w:instrText>
+              <w:instrText xml:space="preserve"> PAGEREF _Toc81546374 \h </w:instrText>
             </w:r>
             <w:r>
               <w:rPr>
@@ -3318,7 +3404,7 @@
               <w:lang w:eastAsia="es-PE"/>
             </w:rPr>
           </w:pPr>
-          <w:hyperlink w:anchor="_Toc80758721" w:history="1">
+          <w:hyperlink w:anchor="_Toc81546375" w:history="1">
             <w:r>
               <w:rPr>
                 <w:rStyle w:val="Hipervnculo"/>
@@ -3360,7 +3446,7 @@
                 <w:noProof/>
                 <w:webHidden/>
               </w:rPr>
-              <w:instrText xml:space="preserve"> PAGEREF _Toc80758721 \h </w:instrText>
+              <w:instrText xml:space="preserve"> PAGEREF _Toc81546375 \h </w:instrText>
             </w:r>
             <w:r>
               <w:rPr>
@@ -3404,7 +3490,7 @@
               <w:lang w:eastAsia="es-PE"/>
             </w:rPr>
           </w:pPr>
-          <w:hyperlink w:anchor="_Toc80758722" w:history="1">
+          <w:hyperlink w:anchor="_Toc81546376" w:history="1">
             <w:r>
               <w:rPr>
                 <w:rStyle w:val="Hipervnculo"/>
@@ -3425,7 +3511,7 @@
                 <w:rStyle w:val="Hipervnculo"/>
                 <w:noProof/>
               </w:rPr>
-              <w:t>Conexión a base de datos</w:t>
+              <w:t>Pruebas</w:t>
             </w:r>
             <w:r>
               <w:rPr>
@@ -3446,7 +3532,7 @@
                 <w:noProof/>
                 <w:webHidden/>
               </w:rPr>
-              <w:instrText xml:space="preserve"> PAGEREF _Toc80758722 \h </w:instrText>
+              <w:instrText xml:space="preserve"> PAGEREF _Toc81546376 \h </w:instrText>
             </w:r>
             <w:r>
               <w:rPr>
@@ -3490,7 +3576,7 @@
               <w:lang w:eastAsia="es-PE"/>
             </w:rPr>
           </w:pPr>
-          <w:hyperlink w:anchor="_Toc80758723" w:history="1">
+          <w:hyperlink w:anchor="_Toc81546377" w:history="1">
             <w:r>
               <w:rPr>
                 <w:rStyle w:val="Hipervnculo"/>
@@ -3511,7 +3597,7 @@
                 <w:rStyle w:val="Hipervnculo"/>
                 <w:noProof/>
               </w:rPr>
-              <w:t>Desarrollo web</w:t>
+              <w:t>Conexión a base de datos</w:t>
             </w:r>
             <w:r>
               <w:rPr>
@@ -3532,7 +3618,7 @@
                 <w:noProof/>
                 <w:webHidden/>
               </w:rPr>
-              <w:instrText xml:space="preserve"> PAGEREF _Toc80758723 \h </w:instrText>
+              <w:instrText xml:space="preserve"> PAGEREF _Toc81546377 \h </w:instrText>
             </w:r>
             <w:r>
               <w:rPr>
@@ -3576,7 +3662,7 @@
               <w:lang w:eastAsia="es-PE"/>
             </w:rPr>
           </w:pPr>
-          <w:hyperlink w:anchor="_Toc80758724" w:history="1">
+          <w:hyperlink w:anchor="_Toc81546378" w:history="1">
             <w:r>
               <w:rPr>
                 <w:rStyle w:val="Hipervnculo"/>
@@ -3597,6 +3683,92 @@
                 <w:rStyle w:val="Hipervnculo"/>
                 <w:noProof/>
               </w:rPr>
+              <w:t>Desarrollo web</w:t>
+            </w:r>
+            <w:r>
+              <w:rPr>
+                <w:noProof/>
+                <w:webHidden/>
+              </w:rPr>
+              <w:tab/>
+            </w:r>
+            <w:r>
+              <w:rPr>
+                <w:noProof/>
+                <w:webHidden/>
+              </w:rPr>
+              <w:fldChar w:fldCharType="begin"/>
+            </w:r>
+            <w:r>
+              <w:rPr>
+                <w:noProof/>
+                <w:webHidden/>
+              </w:rPr>
+              <w:instrText xml:space="preserve"> PAGEREF _Toc81546378 \h </w:instrText>
+            </w:r>
+            <w:r>
+              <w:rPr>
+                <w:noProof/>
+                <w:webHidden/>
+              </w:rPr>
+            </w:r>
+            <w:r>
+              <w:rPr>
+                <w:noProof/>
+                <w:webHidden/>
+              </w:rPr>
+              <w:fldChar w:fldCharType="separate"/>
+            </w:r>
+            <w:r>
+              <w:rPr>
+                <w:noProof/>
+                <w:webHidden/>
+              </w:rPr>
+              <w:t>12</w:t>
+            </w:r>
+            <w:r>
+              <w:rPr>
+                <w:noProof/>
+                <w:webHidden/>
+              </w:rPr>
+              <w:fldChar w:fldCharType="end"/>
+            </w:r>
+          </w:hyperlink>
+        </w:p>
+        <w:p>
+          <w:pPr>
+            <w:pStyle w:val="TDC1"/>
+            <w:tabs>
+              <w:tab w:val="left" w:pos="440"/>
+              <w:tab w:val="right" w:leader="dot" w:pos="8494"/>
+            </w:tabs>
+            <w:rPr>
+              <w:rFonts w:eastAsiaTheme="minorEastAsia"/>
+              <w:noProof/>
+              <w:lang w:eastAsia="es-PE"/>
+            </w:rPr>
+          </w:pPr>
+          <w:hyperlink w:anchor="_Toc81546379" w:history="1">
+            <w:r>
+              <w:rPr>
+                <w:rStyle w:val="Hipervnculo"/>
+                <w:noProof/>
+              </w:rPr>
+              <w:t>9</w:t>
+            </w:r>
+            <w:r>
+              <w:rPr>
+                <w:rFonts w:eastAsiaTheme="minorEastAsia"/>
+                <w:noProof/>
+                <w:lang w:eastAsia="es-PE"/>
+              </w:rPr>
+              <w:tab/>
+            </w:r>
+            <w:r>
+              <w:rPr>
+                <w:rStyle w:val="Hipervnculo"/>
+                <w:noProof/>
+              </w:rPr>
               <w:t>Ciencia de datos</w:t>
             </w:r>
             <w:r>
@@ -3618,7 +3790,7 @@
                 <w:noProof/>
                 <w:webHidden/>
               </w:rPr>
-              <w:instrText xml:space="preserve"> PAGEREF _Toc80758724 \h </w:instrText>
+              <w:instrText xml:space="preserve"> PAGEREF _Toc81546379 \h </w:instrText>
             </w:r>
             <w:r>
               <w:rPr>
@@ -3662,13 +3834,13 @@
               <w:lang w:eastAsia="es-PE"/>
             </w:rPr>
           </w:pPr>
-          <w:hyperlink w:anchor="_Toc80758725" w:history="1">
+          <w:hyperlink w:anchor="_Toc81546380" w:history="1">
             <w:r>
               <w:rPr>
                 <w:rStyle w:val="Hipervnculo"/>
                 <w:noProof/>
               </w:rPr>
-              <w:t>8.1</w:t>
+              <w:t>9.1</w:t>
             </w:r>
             <w:r>
               <w:rPr>
@@ -3704,7 +3876,7 @@
                 <w:noProof/>
                 <w:webHidden/>
               </w:rPr>
-              <w:instrText xml:space="preserve"> PAGEREF _Toc80758725 \h </w:instrText>
+              <w:instrText xml:space="preserve"> PAGEREF _Toc81546380 \h </w:instrText>
             </w:r>
             <w:r>
               <w:rPr>
@@ -3747,17 +3919,6 @@
         </w:p>
       </w:sdtContent>
     </w:sdt>
-    <w:p/>
-    <w:p/>
-    <w:p/>
-    <w:p/>
-    <w:p/>
-    <w:p/>
-    <w:p/>
-    <w:p/>
-    <w:p/>
-    <w:p/>
-    <w:p/>
     <w:p/>
     <w:p/>
     <w:p/>
@@ -3877,7 +4038,6 @@
         <w:rPr>
           <w:noProof/>
         </w:rPr>
-        <w:lastRenderedPageBreak/>
         <w:drawing>
           <wp:inline distT="0" distB="0" distL="0" distR="0" wp14:anchorId="56DABA2E" wp14:editId="20255666">
             <wp:extent cx="2124075" cy="3667125"/>
@@ -4005,7 +4165,7 @@
       <w:pPr>
         <w:pStyle w:val="Ttulo1"/>
       </w:pPr>
-      <w:bookmarkStart w:id="0" w:name="_Toc80758703"/>
+      <w:bookmarkStart w:id="0" w:name="_Toc81546356"/>
       <w:r>
         <w:t>Tipo de datos</w:t>
       </w:r>
@@ -4022,7 +4182,7 @@
       <w:pPr>
         <w:pStyle w:val="Ttulo2"/>
       </w:pPr>
-      <w:bookmarkStart w:id="1" w:name="_Toc80758704"/>
+      <w:bookmarkStart w:id="1" w:name="_Toc81546357"/>
       <w:r>
         <w:t>Cadenas</w:t>
       </w:r>
@@ -4058,7 +4218,6 @@
         <w:rPr>
           <w:noProof/>
         </w:rPr>
-        <w:lastRenderedPageBreak/>
         <w:drawing>
           <wp:inline distT="0" distB="0" distL="0" distR="0" wp14:anchorId="7D24B7EE" wp14:editId="04B11269">
             <wp:extent cx="4457700" cy="1352550"/>
@@ -4145,16 +4304,6 @@
     <w:p/>
     <w:p/>
     <w:p/>
-    <w:p/>
-    <w:p/>
-    <w:p/>
-    <w:p/>
-    <w:p/>
-    <w:p/>
-    <w:p/>
-    <w:p/>
-    <w:p/>
-    <w:p/>
     <w:p>
       <w:r>
         <w:t xml:space="preserve">Teniendo una lista , cómo eliminamos los elemenos duplicados ¿ =?? </w:t>
@@ -4178,13 +4327,28 @@
     <w:p/>
     <w:p>
       <w:pPr>
+        <w:pStyle w:val="Ttulo2"/>
+      </w:pPr>
+      <w:bookmarkStart w:id="2" w:name="_Toc81546358"/>
+      <w:r>
+        <w:t>Tuplas</w:t>
+      </w:r>
+      <w:bookmarkEnd w:id="2"/>
+    </w:p>
+    <w:p>
+      <w:r>
+        <w:t>Al retornar varios valores, éstos se devuelven como una tupla.</w:t>
+      </w:r>
+    </w:p>
+    <w:p>
+      <w:pPr>
         <w:pStyle w:val="Ttulo1"/>
       </w:pPr>
-      <w:bookmarkStart w:id="2" w:name="_Toc80758705"/>
+      <w:bookmarkStart w:id="3" w:name="_Toc81546359"/>
       <w:r>
         <w:t>Programación orientada a objetos</w:t>
       </w:r>
-      <w:bookmarkEnd w:id="2"/>
+      <w:bookmarkEnd w:id="3"/>
       <w:r>
         <w:t xml:space="preserve"> </w:t>
       </w:r>
@@ -4193,21 +4357,21 @@
       <w:pPr>
         <w:pStyle w:val="Ttulo2"/>
       </w:pPr>
-      <w:bookmarkStart w:id="3" w:name="_Toc80758706"/>
+      <w:bookmarkStart w:id="4" w:name="_Toc81546360"/>
       <w:r>
         <w:t>Conceptos</w:t>
       </w:r>
-      <w:bookmarkEnd w:id="3"/>
+      <w:bookmarkEnd w:id="4"/>
     </w:p>
     <w:p>
       <w:pPr>
         <w:pStyle w:val="Ttulo3"/>
       </w:pPr>
-      <w:bookmarkStart w:id="4" w:name="_Toc80758707"/>
+      <w:bookmarkStart w:id="5" w:name="_Toc81546361"/>
       <w:r>
         <w:t>Poliformismo</w:t>
       </w:r>
-      <w:bookmarkEnd w:id="4"/>
+      <w:bookmarkEnd w:id="5"/>
     </w:p>
     <w:p>
       <w:pPr>
@@ -4250,14 +4414,14 @@
           <w:lang w:val="es-PE"/>
         </w:rPr>
       </w:pPr>
-      <w:bookmarkStart w:id="5" w:name="_Toc80758708"/>
+      <w:bookmarkStart w:id="6" w:name="_Toc81546362"/>
       <w:r>
         <w:rPr>
           <w:lang w:val="es-PE"/>
         </w:rPr>
         <w:t>Funciones</w:t>
       </w:r>
-      <w:bookmarkEnd w:id="5"/>
+      <w:bookmarkEnd w:id="6"/>
       <w:r>
         <w:rPr>
           <w:lang w:val="es-PE"/>
@@ -4502,11 +4666,11 @@
       <w:pPr>
         <w:pStyle w:val="Ttulo2"/>
       </w:pPr>
-      <w:bookmarkStart w:id="6" w:name="_Toc80758709"/>
+      <w:bookmarkStart w:id="7" w:name="_Toc81546363"/>
       <w:r>
         <w:t>Paquetes</w:t>
       </w:r>
-      <w:bookmarkEnd w:id="6"/>
+      <w:bookmarkEnd w:id="7"/>
       <w:r>
         <w:t xml:space="preserve"> </w:t>
       </w:r>
@@ -4518,7 +4682,7 @@
           <w:lang w:val="es-PE"/>
         </w:rPr>
       </w:pPr>
-      <w:bookmarkStart w:id="7" w:name="_Toc80758710"/>
+      <w:bookmarkStart w:id="8" w:name="_Toc81546364"/>
       <w:r>
         <w:rPr>
           <w:lang w:val="es-PE"/>
@@ -4537,7 +4701,7 @@
         </w:rPr>
         <w:t>bsoleta)</w:t>
       </w:r>
-      <w:bookmarkEnd w:id="7"/>
+      <w:bookmarkEnd w:id="8"/>
     </w:p>
     <w:p>
       <w:pPr>
@@ -4900,12 +5064,11 @@
       <w:pPr>
         <w:pStyle w:val="Ttulo3"/>
       </w:pPr>
-      <w:bookmarkStart w:id="8" w:name="_Toc80758711"/>
-      <w:r>
-        <w:lastRenderedPageBreak/>
+      <w:bookmarkStart w:id="9" w:name="_Toc81546365"/>
+      <w:r>
         <w:t>Pandas</w:t>
       </w:r>
-      <w:bookmarkEnd w:id="8"/>
+      <w:bookmarkEnd w:id="9"/>
       <w:r>
         <w:t xml:space="preserve"> </w:t>
       </w:r>
@@ -5442,11 +5605,11 @@
       <w:pPr>
         <w:pStyle w:val="Ttulo1"/>
       </w:pPr>
-      <w:bookmarkStart w:id="9" w:name="_Toc80758712"/>
+      <w:bookmarkStart w:id="10" w:name="_Toc81546366"/>
       <w:r>
         <w:t>Manejo de ficheros</w:t>
       </w:r>
-      <w:bookmarkEnd w:id="9"/>
+      <w:bookmarkEnd w:id="10"/>
       <w:r>
         <w:t xml:space="preserve"> </w:t>
       </w:r>
@@ -5462,14 +5625,14 @@
       <w:pPr>
         <w:pStyle w:val="Ttulo2"/>
       </w:pPr>
-      <w:bookmarkStart w:id="10" w:name="_Toc80758713"/>
+      <w:bookmarkStart w:id="11" w:name="_Toc81546367"/>
       <w:r>
         <w:t>U</w:t>
       </w:r>
       <w:r>
         <w:t>nicodeescape</w:t>
       </w:r>
-      <w:bookmarkEnd w:id="10"/>
+      <w:bookmarkEnd w:id="11"/>
     </w:p>
     <w:p>
       <w:pPr>
@@ -6530,11 +6693,11 @@
       <w:pPr>
         <w:pStyle w:val="Ttulo1"/>
       </w:pPr>
-      <w:bookmarkStart w:id="11" w:name="_Toc80758714"/>
+      <w:bookmarkStart w:id="12" w:name="_Toc81546368"/>
       <w:r>
         <w:t>PYINSTALLER</w:t>
       </w:r>
-      <w:bookmarkEnd w:id="11"/>
+      <w:bookmarkEnd w:id="12"/>
       <w:r>
         <w:t xml:space="preserve"> </w:t>
       </w:r>
@@ -6614,7 +6777,7 @@
           <w:spacing w:val="-2"/>
         </w:rPr>
       </w:pPr>
-      <w:bookmarkStart w:id="12" w:name="_Toc80758715"/>
+      <w:bookmarkStart w:id="13" w:name="_Toc81546369"/>
       <w:r>
         <w:rPr>
           <w:rFonts w:ascii="Roboto" w:hAnsi="Roboto"/>
@@ -6625,7 +6788,7 @@
         <w:lastRenderedPageBreak/>
         <w:t>Instalación</w:t>
       </w:r>
-      <w:bookmarkEnd w:id="12"/>
+      <w:bookmarkEnd w:id="13"/>
     </w:p>
     <w:p>
       <w:pPr>
@@ -6684,7 +6847,7 @@
           <w:spacing w:val="-2"/>
         </w:rPr>
       </w:pPr>
-      <w:bookmarkStart w:id="13" w:name="_Toc80758716"/>
+      <w:bookmarkStart w:id="14" w:name="_Toc81546370"/>
       <w:r>
         <w:rPr>
           <w:rFonts w:ascii="Roboto" w:hAnsi="Roboto"/>
@@ -6694,7 +6857,7 @@
         </w:rPr>
         <w:t>Primer ejecutable</w:t>
       </w:r>
-      <w:bookmarkEnd w:id="13"/>
+      <w:bookmarkEnd w:id="14"/>
     </w:p>
     <w:p>
       <w:pPr>
@@ -6898,7 +7061,7 @@
           <w:spacing w:val="-2"/>
         </w:rPr>
       </w:pPr>
-      <w:bookmarkStart w:id="14" w:name="_Toc80758717"/>
+      <w:bookmarkStart w:id="15" w:name="_Toc81546371"/>
       <w:r>
         <w:rPr>
           <w:rFonts w:ascii="Roboto" w:hAnsi="Roboto"/>
@@ -6908,7 +7071,7 @@
         </w:rPr>
         <w:t>Ejecutable con interfaz</w:t>
       </w:r>
-      <w:bookmarkEnd w:id="14"/>
+      <w:bookmarkEnd w:id="15"/>
     </w:p>
     <w:p>
       <w:pPr>
@@ -7322,7 +7485,7 @@
           <w:spacing w:val="-2"/>
         </w:rPr>
       </w:pPr>
-      <w:bookmarkStart w:id="15" w:name="_Toc80758718"/>
+      <w:bookmarkStart w:id="16" w:name="_Toc81546372"/>
       <w:r>
         <w:rPr>
           <w:rFonts w:ascii="Roboto" w:hAnsi="Roboto"/>
@@ -7332,7 +7495,7 @@
         </w:rPr>
         <w:t>Ejecutable en un fichero</w:t>
       </w:r>
-      <w:bookmarkEnd w:id="15"/>
+      <w:bookmarkEnd w:id="16"/>
     </w:p>
     <w:p>
       <w:pPr>
@@ -7378,7 +7541,7 @@
           <w:spacing w:val="-2"/>
         </w:rPr>
       </w:pPr>
-      <w:bookmarkStart w:id="16" w:name="_Toc80758719"/>
+      <w:bookmarkStart w:id="17" w:name="_Toc81546373"/>
       <w:r>
         <w:rPr>
           <w:rFonts w:ascii="Roboto" w:hAnsi="Roboto"/>
@@ -7389,7 +7552,7 @@
         <w:lastRenderedPageBreak/>
         <w:t>Cambiar el icono</w:t>
       </w:r>
-      <w:bookmarkEnd w:id="16"/>
+      <w:bookmarkEnd w:id="17"/>
     </w:p>
     <w:p>
       <w:pPr>
@@ -7452,7 +7615,7 @@
           <w:spacing w:val="-2"/>
         </w:rPr>
       </w:pPr>
-      <w:bookmarkStart w:id="17" w:name="_Toc80758720"/>
+      <w:bookmarkStart w:id="18" w:name="_Toc81546374"/>
       <w:r>
         <w:rPr>
           <w:rFonts w:ascii="Roboto" w:hAnsi="Roboto"/>
@@ -7462,7 +7625,7 @@
         </w:rPr>
         <w:t>Limitaciones</w:t>
       </w:r>
-      <w:bookmarkEnd w:id="17"/>
+      <w:bookmarkEnd w:id="18"/>
     </w:p>
     <w:p>
       <w:pPr>
@@ -7538,11 +7701,11 @@
       <w:pPr>
         <w:pStyle w:val="Ttulo1"/>
       </w:pPr>
-      <w:bookmarkStart w:id="18" w:name="_Toc80758721"/>
+      <w:bookmarkStart w:id="19" w:name="_Toc81546375"/>
       <w:r>
         <w:t>Funciones lambda</w:t>
       </w:r>
-      <w:bookmarkEnd w:id="18"/>
+      <w:bookmarkEnd w:id="19"/>
       <w:r>
         <w:t xml:space="preserve"> </w:t>
       </w:r>
@@ -7627,13 +7790,14 @@
           <w:lang w:val="es-PE"/>
         </w:rPr>
       </w:pPr>
-      <w:bookmarkStart w:id="19" w:name="_Toc80758722"/>
+      <w:bookmarkStart w:id="20" w:name="_Toc81546376"/>
       <w:r>
         <w:rPr>
           <w:lang w:val="es-PE"/>
         </w:rPr>
         <w:t>Pruebas</w:t>
       </w:r>
+      <w:bookmarkEnd w:id="20"/>
     </w:p>
     <w:p>
       <w:r>
@@ -7657,6 +7821,7 @@
           <w:lang w:val="es-PE"/>
         </w:rPr>
       </w:pPr>
+      <w:bookmarkStart w:id="21" w:name="_Toc81546377"/>
       <w:r>
         <w:rPr>
           <w:lang w:val="es-PE"/>
@@ -7669,7 +7834,7 @@
         </w:rPr>
         <w:t>atos</w:t>
       </w:r>
-      <w:bookmarkEnd w:id="19"/>
+      <w:bookmarkEnd w:id="21"/>
       <w:r>
         <w:rPr>
           <w:lang w:val="es-PE"/>
@@ -7682,11 +7847,11 @@
       <w:pPr>
         <w:pStyle w:val="Ttulo1"/>
       </w:pPr>
-      <w:bookmarkStart w:id="20" w:name="_Toc80758723"/>
+      <w:bookmarkStart w:id="22" w:name="_Toc81546378"/>
       <w:r>
         <w:t>Desarrollo web</w:t>
       </w:r>
-      <w:bookmarkEnd w:id="20"/>
+      <w:bookmarkEnd w:id="22"/>
     </w:p>
     <w:p>
       <w:pPr>
@@ -7719,11 +7884,11 @@
       <w:pPr>
         <w:pStyle w:val="Ttulo1"/>
       </w:pPr>
-      <w:bookmarkStart w:id="21" w:name="_Toc80758724"/>
+      <w:bookmarkStart w:id="23" w:name="_Toc81546379"/>
       <w:r>
         <w:t>Ciencia de datos</w:t>
       </w:r>
-      <w:bookmarkEnd w:id="21"/>
+      <w:bookmarkEnd w:id="23"/>
       <w:r>
         <w:t xml:space="preserve"> </w:t>
       </w:r>
@@ -7732,11 +7897,11 @@
       <w:pPr>
         <w:pStyle w:val="Ttulo2"/>
       </w:pPr>
-      <w:bookmarkStart w:id="22" w:name="_Toc80758725"/>
+      <w:bookmarkStart w:id="24" w:name="_Toc81546380"/>
       <w:r>
         <w:t>Regresión lineal</w:t>
       </w:r>
-      <w:bookmarkEnd w:id="22"/>
+      <w:bookmarkEnd w:id="24"/>
     </w:p>
     <w:p>
       <w:pPr>

</xml_diff>